<commit_message>
Correção de algumas informações
</commit_message>
<xml_diff>
--- a/Especificação do Segundo Trabalho.docx
+++ b/Especificação do Segundo Trabalho.docx
@@ -1315,6 +1315,7 @@
                 <w:rFonts w:ascii="Times New Roman" w:eastAsia="Times New Roman" w:hAnsi="Times New Roman" w:cs="Times New Roman"/>
                 <w:sz w:val="24"/>
                 <w:szCs w:val="24"/>
+                <w:highlight w:val="green"/>
                 <w:lang w:eastAsia="pt-BR"/>
               </w:rPr>
             </w:pPr>
@@ -1325,6 +1326,7 @@
                 <w:bCs/>
                 <w:sz w:val="24"/>
                 <w:szCs w:val="24"/>
+                <w:highlight w:val="green"/>
                 <w:lang w:eastAsia="pt-BR"/>
               </w:rPr>
               <w:t>Mais uma vez, aqui &lt;Endereço&gt; é qualquer endereço pertencente à sub-rede, e não necessariamente o endereço da sub-rede em si.</w:t>
@@ -1337,6 +1339,7 @@
                 <w:rFonts w:ascii="Times New Roman" w:eastAsia="Times New Roman" w:hAnsi="Times New Roman" w:cs="Times New Roman"/>
                 <w:sz w:val="24"/>
                 <w:szCs w:val="24"/>
+                <w:highlight w:val="green"/>
                 <w:lang w:eastAsia="pt-BR"/>
               </w:rPr>
             </w:pPr>
@@ -1356,9 +1359,19 @@
                 <w:rFonts w:ascii="Times New Roman" w:eastAsia="Times New Roman" w:hAnsi="Times New Roman" w:cs="Times New Roman"/>
                 <w:sz w:val="24"/>
                 <w:szCs w:val="24"/>
-                <w:lang w:eastAsia="pt-BR"/>
-              </w:rPr>
-              <w:t>De posse dessas informações, o programa deve calcular e imprimir as mesmas informações do modo de informações (vide seção "Modo de Informações") para a sub-rede original. </w:t>
+                <w:highlight w:val="green"/>
+                <w:lang w:eastAsia="pt-BR"/>
+              </w:rPr>
+              <w:t>De posse dessas informações, o programa deve calcular e imprimir as mesmas informações do modo de informações (vide seção "Modo de Informações") para a sub-rede original.</w:t>
+            </w:r>
+            <w:r>
+              <w:rPr>
+                <w:rFonts w:ascii="Times New Roman" w:eastAsia="Times New Roman" w:hAnsi="Times New Roman" w:cs="Times New Roman"/>
+                <w:sz w:val="24"/>
+                <w:szCs w:val="24"/>
+                <w:lang w:eastAsia="pt-BR"/>
+              </w:rPr>
+              <w:t> </w:t>
             </w:r>
           </w:p>
           <w:p>
@@ -1468,7 +1481,9 @@
               </w:rPr>
             </w:pPr>
             <w:bookmarkStart w:id="2" w:name="TOC-Valida-o-da-Entrada"/>
+            <w:bookmarkStart w:id="3" w:name="_GoBack"/>
             <w:bookmarkEnd w:id="2"/>
+            <w:bookmarkEnd w:id="3"/>
             <w:r>
               <w:rPr>
                 <w:rFonts w:ascii="Times New Roman" w:eastAsia="Times New Roman" w:hAnsi="Times New Roman" w:cs="Times New Roman"/>
@@ -1568,7 +1583,7 @@
               </w:rPr>
               <w:t xml:space="preserve">Verificar se a sub-rede passada é válida, incluindo se o campo endereço é um IPv4 válido em formato decimal, </w:t>
             </w:r>
-            <w:commentRangeStart w:id="3"/>
+            <w:commentRangeStart w:id="4"/>
             <w:r>
               <w:rPr>
                 <w:rFonts w:ascii="Times New Roman" w:eastAsia="Times New Roman" w:hAnsi="Times New Roman" w:cs="Times New Roman"/>
@@ -1579,12 +1594,12 @@
               </w:rPr>
               <w:t>e se o tamanho do prefixo ou máscara de sub-rede são válidos.</w:t>
             </w:r>
-            <w:commentRangeEnd w:id="3"/>
+            <w:commentRangeEnd w:id="4"/>
             <w:r>
               <w:rPr>
                 <w:rStyle w:val="Refdecomentrio"/>
               </w:rPr>
-              <w:commentReference w:id="3"/>
+              <w:commentReference w:id="4"/>
             </w:r>
           </w:p>
           <w:p>
@@ -1602,7 +1617,7 @@
                 <w:lang w:eastAsia="pt-BR"/>
               </w:rPr>
             </w:pPr>
-            <w:commentRangeStart w:id="4"/>
+            <w:commentRangeStart w:id="5"/>
             <w:r>
               <w:rPr>
                 <w:rFonts w:ascii="Times New Roman" w:eastAsia="Times New Roman" w:hAnsi="Times New Roman" w:cs="Times New Roman"/>
@@ -1661,12 +1676,12 @@
               </w:rPr>
               <w:t>Se o prefixo especificado para a segmentação da sub-rede é menor que o prefixo da sub-rede original.</w:t>
             </w:r>
-            <w:commentRangeEnd w:id="4"/>
+            <w:commentRangeEnd w:id="5"/>
             <w:r>
               <w:rPr>
                 <w:rStyle w:val="Refdecomentrio"/>
               </w:rPr>
-              <w:commentReference w:id="4"/>
+              <w:commentReference w:id="5"/>
             </w:r>
           </w:p>
           <w:p>
@@ -1877,20 +1892,7 @@
                 <w:szCs w:val="24"/>
                 <w:lang w:eastAsia="pt-BR"/>
               </w:rPr>
-              <w:t>e.</w:t>
-            </w:r>
-            <w:bookmarkStart w:id="5" w:name="_GoBack"/>
-            <w:bookmarkEnd w:id="5"/>
-            <w:r>
-              <w:rPr>
-                <w:rFonts w:ascii="Times New Roman" w:eastAsia="Times New Roman" w:hAnsi="Times New Roman" w:cs="Times New Roman"/>
-                <w:i/>
-                <w:iCs/>
-                <w:sz w:val="24"/>
-                <w:szCs w:val="24"/>
-                <w:lang w:eastAsia="pt-BR"/>
-              </w:rPr>
-              <w:t>g.</w:t>
+              <w:t>e.g.</w:t>
             </w:r>
             <w:r>
               <w:rPr>
@@ -1954,7 +1956,7 @@
       </w:pPr>
     </w:p>
   </w:comment>
-  <w:comment w:id="3" w:author="Ricardo Júnior" w:date="2017-11-02T15:29:00Z" w:initials="RJ">
+  <w:comment w:id="4" w:author="Ricardo Júnior" w:date="2017-11-02T15:29:00Z" w:initials="RJ">
     <w:p>
       <w:pPr>
         <w:pStyle w:val="Textodecomentrio"/>
@@ -1978,7 +1980,7 @@
       </w:r>
     </w:p>
   </w:comment>
-  <w:comment w:id="4" w:author="Ricardo Júnior" w:date="2017-11-02T15:24:00Z" w:initials="RJ">
+  <w:comment w:id="5" w:author="Ricardo Júnior" w:date="2017-11-02T15:24:00Z" w:initials="RJ">
     <w:p>
       <w:pPr>
         <w:pStyle w:val="Textodecomentrio"/>
@@ -4324,7 +4326,7 @@
 </file>
 
 <file path=customXml/itemProps1.xml><?xml version="1.0" encoding="utf-8"?>
-<ds:datastoreItem xmlns:ds="http://schemas.openxmlformats.org/officeDocument/2006/customXml" ds:itemID="{365E2649-6DD0-4B35-87A2-96538A55561B}">
+<ds:datastoreItem xmlns:ds="http://schemas.openxmlformats.org/officeDocument/2006/customXml" ds:itemID="{99748786-5B8D-49DB-8F27-D175217A99B5}">
   <ds:schemaRefs>
     <ds:schemaRef ds:uri="http://schemas.openxmlformats.org/officeDocument/2006/bibliography"/>
   </ds:schemaRefs>

</xml_diff>